<commit_message>
lab3 report almost done
</commit_message>
<xml_diff>
--- a/labs/lab03/report.docx
+++ b/labs/lab03/report.docx
@@ -1,6 +1,6 @@
 
 <file path=word/document.xml><?xml version="1.0" encoding="utf-8"?>
-<w:document xmlns:wpc="http://schemas.microsoft.com/office/word/2010/wordprocessingCanvas" xmlns:cx="http://schemas.microsoft.com/office/drawing/2014/chartex" xmlns:cx1="http://schemas.microsoft.com/office/drawing/2015/9/8/chartex" xmlns:mc="http://schemas.openxmlformats.org/markup-compatibility/2006" xmlns:o="urn:schemas-microsoft-com:office:office" xmlns:r="http://schemas.openxmlformats.org/officeDocument/2006/relationships" xmlns:m="http://schemas.openxmlformats.org/officeDocument/2006/math" xmlns:v="urn:schemas-microsoft-com:vml" xmlns:wp14="http://schemas.microsoft.com/office/word/2010/wordprocessingDrawing" xmlns:wp="http://schemas.openxmlformats.org/drawingml/2006/wordprocessingDrawing" xmlns:w10="urn:schemas-microsoft-com:office:word" xmlns:w="http://schemas.openxmlformats.org/wordprocessingml/2006/main" xmlns:w14="http://schemas.microsoft.com/office/word/2010/wordml" xmlns:w15="http://schemas.microsoft.com/office/word/2012/wordml" xmlns:w16se="http://schemas.microsoft.com/office/word/2015/wordml/symex" xmlns:wpg="http://schemas.microsoft.com/office/word/2010/wordprocessingGroup" xmlns:wpi="http://schemas.microsoft.com/office/word/2010/wordprocessingInk" xmlns:wne="http://schemas.microsoft.com/office/word/2006/wordml" xmlns:wps="http://schemas.microsoft.com/office/word/2010/wordprocessingShape" mc:Ignorable="w14 w15 w16se wp14">
+<w:document xmlns:wpc="http://schemas.microsoft.com/office/word/2010/wordprocessingCanvas" xmlns:cx="http://schemas.microsoft.com/office/drawing/2014/chartex" xmlns:cx1="http://schemas.microsoft.com/office/drawing/2015/9/8/chartex" xmlns:cx2="http://schemas.microsoft.com/office/drawing/2015/10/21/chartex" xmlns:mc="http://schemas.openxmlformats.org/markup-compatibility/2006" xmlns:o="urn:schemas-microsoft-com:office:office" xmlns:r="http://schemas.openxmlformats.org/officeDocument/2006/relationships" xmlns:m="http://schemas.openxmlformats.org/officeDocument/2006/math" xmlns:v="urn:schemas-microsoft-com:vml" xmlns:wp14="http://schemas.microsoft.com/office/word/2010/wordprocessingDrawing" xmlns:wp="http://schemas.openxmlformats.org/drawingml/2006/wordprocessingDrawing" xmlns:w10="urn:schemas-microsoft-com:office:word" xmlns:w="http://schemas.openxmlformats.org/wordprocessingml/2006/main" xmlns:w14="http://schemas.microsoft.com/office/word/2010/wordml" xmlns:w15="http://schemas.microsoft.com/office/word/2012/wordml" xmlns:w16se="http://schemas.microsoft.com/office/word/2015/wordml/symex" xmlns:wpg="http://schemas.microsoft.com/office/word/2010/wordprocessingGroup" xmlns:wpi="http://schemas.microsoft.com/office/word/2010/wordprocessingInk" xmlns:wne="http://schemas.microsoft.com/office/word/2006/wordml" xmlns:wps="http://schemas.microsoft.com/office/word/2010/wordprocessingShape" mc:Ignorable="w14 w15 w16se wp14">
   <w:body>
     <w:p>
       <w:pPr>
@@ -1405,13 +1405,7 @@
           <w:rPr>
             <w:rFonts w:ascii="Cambria Math" w:eastAsiaTheme="minorEastAsia" w:hAnsi="Cambria Math"/>
           </w:rPr>
-          <m:t>h</m:t>
-        </m:r>
-        <m:r>
-          <w:rPr>
-            <w:rFonts w:ascii="Cambria Math" w:eastAsiaTheme="minorEastAsia" w:hAnsi="Cambria Math"/>
-          </w:rPr>
-          <m:t>(t)</m:t>
+          <m:t>h(t)</m:t>
         </m:r>
       </m:oMath>
       <w:r>
@@ -1425,19 +1419,7 @@
           <w:rPr>
             <w:rFonts w:ascii="Cambria Math" w:eastAsiaTheme="minorEastAsia" w:hAnsi="Cambria Math"/>
           </w:rPr>
-          <m:t>p(t</m:t>
-        </m:r>
-        <m:r>
-          <w:rPr>
-            <w:rFonts w:ascii="Cambria Math" w:eastAsiaTheme="minorEastAsia" w:hAnsi="Cambria Math"/>
-          </w:rPr>
-          <m:t>-0.5, 1</m:t>
-        </m:r>
-        <m:r>
-          <w:rPr>
-            <w:rFonts w:ascii="Cambria Math" w:eastAsiaTheme="minorEastAsia" w:hAnsi="Cambria Math"/>
-          </w:rPr>
-          <m:t>)</m:t>
+          <m:t>p(t-0.5, 1)</m:t>
         </m:r>
       </m:oMath>
       <w:r>
@@ -1519,20 +1501,305 @@
     </w:p>
     <w:p>
       <w:pPr>
-        <w:ind w:left="1080"/>
-        <w:rPr>
-          <w:szCs w:val="32"/>
-        </w:rPr>
-      </w:pPr>
+        <w:ind w:left="720"/>
+        <w:rPr>
+          <w:sz w:val="24"/>
+        </w:rPr>
+      </w:pPr>
+      <w:r>
+        <w:rPr>
+          <w:sz w:val="24"/>
+        </w:rPr>
+        <w:t>For the following plots, the</w:t>
+      </w:r>
+      <w:r>
+        <w:rPr>
+          <w:sz w:val="24"/>
+        </w:rPr>
+        <w:t xml:space="preserve"> c</w:t>
+      </w:r>
+      <w:r>
+        <w:rPr>
+          <w:sz w:val="24"/>
+        </w:rPr>
+        <w:t>onvolution sum was computed through the attached MATLAB scripts, through iteration (see Appendix</w:t>
+      </w:r>
+      <w:r>
+        <w:rPr>
+          <w:sz w:val="24"/>
+        </w:rPr>
+        <w:t xml:space="preserve"> B</w:t>
+      </w:r>
+      <w:r>
+        <w:rPr>
+          <w:sz w:val="24"/>
+        </w:rPr>
+        <w:t>). The integral was computed manually with paper and pencil (</w:t>
+      </w:r>
+      <w:r>
+        <w:rPr>
+          <w:sz w:val="24"/>
+        </w:rPr>
+        <w:t>see Appendix A</w:t>
+      </w:r>
+      <w:r>
+        <w:rPr>
+          <w:sz w:val="24"/>
+        </w:rPr>
+        <w:t>)</w:t>
+      </w:r>
+      <w:r>
+        <w:rPr>
+          <w:sz w:val="24"/>
+        </w:rPr>
+        <w:t>. The final output yielded a piecewise function, which was used to plot the convolution integral subplots.</w:t>
+      </w:r>
+    </w:p>
+    <w:p>
+      <w:pPr>
+        <w:ind w:left="720"/>
+        <w:rPr>
+          <w:sz w:val="24"/>
+        </w:rPr>
+      </w:pPr>
+      <w:r>
+        <w:rPr>
+          <w:sz w:val="24"/>
+        </w:rPr>
+        <w:t xml:space="preserve">Step 3.1 considered convolving two simple and identical unit pulses. The iterative convolution sum and piecewise convolution integral generated </w:t>
+      </w:r>
+      <w:r>
+        <w:rPr>
+          <w:sz w:val="24"/>
+        </w:rPr>
+        <w:t xml:space="preserve">identical plots, which also agreed with the plot generated by MATLAB’s </w:t>
+      </w:r>
+      <m:oMath>
+        <m:r>
+          <w:rPr>
+            <w:rFonts w:ascii="Cambria Math" w:hAnsi="Cambria Math"/>
+            <w:szCs w:val="32"/>
+          </w:rPr>
+          <m:t>conv(x</m:t>
+        </m:r>
+        <m:d>
+          <m:dPr>
+            <m:ctrlPr>
+              <w:rPr>
+                <w:rFonts w:ascii="Cambria Math" w:hAnsi="Cambria Math"/>
+                <w:i/>
+                <w:szCs w:val="32"/>
+              </w:rPr>
+            </m:ctrlPr>
+          </m:dPr>
+          <m:e>
+            <m:r>
+              <w:rPr>
+                <w:rFonts w:ascii="Cambria Math" w:hAnsi="Cambria Math"/>
+                <w:szCs w:val="32"/>
+              </w:rPr>
+              <m:t>t</m:t>
+            </m:r>
+          </m:e>
+        </m:d>
+        <m:r>
+          <w:rPr>
+            <w:rFonts w:ascii="Cambria Math" w:hAnsi="Cambria Math"/>
+            <w:szCs w:val="32"/>
+          </w:rPr>
+          <m:t>, h(t))</m:t>
+        </m:r>
+      </m:oMath>
+      <w:r>
+        <w:rPr>
+          <w:rFonts w:eastAsiaTheme="minorEastAsia"/>
+          <w:szCs w:val="32"/>
+        </w:rPr>
+        <w:t xml:space="preserve"> method.</w:t>
+      </w:r>
+    </w:p>
+    <w:p>
+      <w:pPr>
+        <w:tabs>
+          <w:tab w:val="left" w:pos="270"/>
+        </w:tabs>
+        <w:ind w:left="270"/>
+        <w:jc w:val="center"/>
+        <w:rPr>
+          <w:szCs w:val="32"/>
+        </w:rPr>
+      </w:pPr>
+      <w:r>
+        <w:rPr>
+          <w:noProof/>
+          <w:szCs w:val="32"/>
+        </w:rPr>
+        <w:drawing>
+          <wp:inline distT="0" distB="0" distL="0" distR="0">
+            <wp:extent cx="6051046" cy="3178786"/>
+            <wp:effectExtent l="0" t="0" r="6985" b="3175"/>
+            <wp:docPr id="1" name="Picture 1" descr="C:\Users\Sabbir\Documents\GitHub\CMPE323\labs\lab03\figures\3.1_1.png"/>
+            <wp:cNvGraphicFramePr>
+              <a:graphicFrameLocks xmlns:a="http://schemas.openxmlformats.org/drawingml/2006/main" noChangeAspect="1"/>
+            </wp:cNvGraphicFramePr>
+            <a:graphic xmlns:a="http://schemas.openxmlformats.org/drawingml/2006/main">
+              <a:graphicData uri="http://schemas.openxmlformats.org/drawingml/2006/picture">
+                <pic:pic xmlns:pic="http://schemas.openxmlformats.org/drawingml/2006/picture">
+                  <pic:nvPicPr>
+                    <pic:cNvPr id="0" name="Picture 1" descr="C:\Users\Sabbir\Documents\GitHub\CMPE323\labs\lab03\figures\3.1_1.png"/>
+                    <pic:cNvPicPr>
+                      <a:picLocks noChangeAspect="1" noChangeArrowheads="1"/>
+                    </pic:cNvPicPr>
+                  </pic:nvPicPr>
+                  <pic:blipFill rotWithShape="1">
+                    <a:blip r:embed="rId5">
+                      <a:extLst>
+                        <a:ext uri="{28A0092B-C50C-407E-A947-70E740481C1C}">
+                          <a14:useLocalDpi xmlns:a14="http://schemas.microsoft.com/office/drawing/2010/main" val="0"/>
+                        </a:ext>
+                      </a:extLst>
+                    </a:blip>
+                    <a:srcRect l="7383" t="7643" r="7063" b="3184"/>
+                    <a:stretch/>
+                  </pic:blipFill>
+                  <pic:spPr bwMode="auto">
+                    <a:xfrm>
+                      <a:off x="0" y="0"/>
+                      <a:ext cx="6083042" cy="3195594"/>
+                    </a:xfrm>
+                    <a:prstGeom prst="rect">
+                      <a:avLst/>
+                    </a:prstGeom>
+                    <a:noFill/>
+                    <a:ln>
+                      <a:noFill/>
+                    </a:ln>
+                    <a:extLst>
+                      <a:ext uri="{53640926-AAD7-44D8-BBD7-CCE9431645EC}">
+                        <a14:shadowObscured xmlns:a14="http://schemas.microsoft.com/office/drawing/2010/main"/>
+                      </a:ext>
+                    </a:extLst>
+                  </pic:spPr>
+                </pic:pic>
+              </a:graphicData>
+            </a:graphic>
+          </wp:inline>
+        </w:drawing>
+      </w:r>
     </w:p>
     <w:p>
       <w:pPr>
         <w:ind w:left="1080"/>
         <w:jc w:val="center"/>
         <w:rPr>
-          <w:szCs w:val="32"/>
-        </w:rPr>
-      </w:pPr>
+          <w:b/>
+          <w:sz w:val="20"/>
+          <w:szCs w:val="32"/>
+        </w:rPr>
+      </w:pPr>
+      <w:r>
+        <w:rPr>
+          <w:b/>
+          <w:sz w:val="20"/>
+          <w:szCs w:val="32"/>
+        </w:rPr>
+        <w:t xml:space="preserve">Figure 1:  </w:t>
+      </w:r>
+      <w:r>
+        <w:rPr>
+          <w:b/>
+          <w:sz w:val="20"/>
+          <w:szCs w:val="32"/>
+        </w:rPr>
+        <w:t>Convolution of two identical unit pulses, computed by its convolution sum and its convolution integral</w:t>
+      </w:r>
+    </w:p>
+    <w:p>
+      <w:pPr>
+        <w:rPr>
+          <w:b/>
+          <w:sz w:val="24"/>
+          <w:szCs w:val="32"/>
+        </w:rPr>
+      </w:pPr>
+      <w:r>
+        <w:rPr>
+          <w:b/>
+          <w:sz w:val="24"/>
+          <w:szCs w:val="32"/>
+        </w:rPr>
+        <w:br w:type="page"/>
+      </w:r>
+    </w:p>
+    <w:p>
+      <w:pPr>
+        <w:tabs>
+          <w:tab w:val="left" w:pos="270"/>
+        </w:tabs>
+        <w:ind w:left="270"/>
+        <w:jc w:val="center"/>
+        <w:rPr>
+          <w:szCs w:val="32"/>
+        </w:rPr>
+      </w:pPr>
+      <w:r>
+        <w:rPr>
+          <w:noProof/>
+          <w:szCs w:val="32"/>
+        </w:rPr>
+        <w:lastRenderedPageBreak/>
+        <w:drawing>
+          <wp:inline distT="0" distB="0" distL="0" distR="0">
+            <wp:extent cx="6029325" cy="3329286"/>
+            <wp:effectExtent l="0" t="0" r="0" b="5080"/>
+            <wp:docPr id="3" name="Picture 3" descr="C:\Users\Sabbir\Documents\GitHub\CMPE323\labs\lab03\figures\3.1_2.png"/>
+            <wp:cNvGraphicFramePr>
+              <a:graphicFrameLocks xmlns:a="http://schemas.openxmlformats.org/drawingml/2006/main" noChangeAspect="1"/>
+            </wp:cNvGraphicFramePr>
+            <a:graphic xmlns:a="http://schemas.openxmlformats.org/drawingml/2006/main">
+              <a:graphicData uri="http://schemas.openxmlformats.org/drawingml/2006/picture">
+                <pic:pic xmlns:pic="http://schemas.openxmlformats.org/drawingml/2006/picture">
+                  <pic:nvPicPr>
+                    <pic:cNvPr id="0" name="Picture 2" descr="C:\Users\Sabbir\Documents\GitHub\CMPE323\labs\lab03\figures\3.1_2.png"/>
+                    <pic:cNvPicPr>
+                      <a:picLocks noChangeAspect="1" noChangeArrowheads="1"/>
+                    </pic:cNvPicPr>
+                  </pic:nvPicPr>
+                  <pic:blipFill rotWithShape="1">
+                    <a:blip r:embed="rId6">
+                      <a:extLst>
+                        <a:ext uri="{28A0092B-C50C-407E-A947-70E740481C1C}">
+                          <a14:useLocalDpi xmlns:a14="http://schemas.microsoft.com/office/drawing/2010/main" val="0"/>
+                        </a:ext>
+                      </a:extLst>
+                    </a:blip>
+                    <a:srcRect l="8667" t="3503" r="6742" b="3821"/>
+                    <a:stretch/>
+                  </pic:blipFill>
+                  <pic:spPr bwMode="auto">
+                    <a:xfrm>
+                      <a:off x="0" y="0"/>
+                      <a:ext cx="6038208" cy="3334191"/>
+                    </a:xfrm>
+                    <a:prstGeom prst="rect">
+                      <a:avLst/>
+                    </a:prstGeom>
+                    <a:noFill/>
+                    <a:ln>
+                      <a:noFill/>
+                    </a:ln>
+                    <a:extLst>
+                      <a:ext uri="{53640926-AAD7-44D8-BBD7-CCE9431645EC}">
+                        <a14:shadowObscured xmlns:a14="http://schemas.microsoft.com/office/drawing/2010/main"/>
+                      </a:ext>
+                    </a:extLst>
+                  </pic:spPr>
+                </pic:pic>
+              </a:graphicData>
+            </a:graphic>
+          </wp:inline>
+        </w:drawing>
+      </w:r>
     </w:p>
     <w:p>
       <w:pPr>
@@ -1550,7 +1817,7 @@
           <w:sz w:val="20"/>
           <w:szCs w:val="32"/>
         </w:rPr>
-        <w:t xml:space="preserve">Figure 1:  </w:t>
+        <w:t>Figure 2</w:t>
       </w:r>
       <w:r>
         <w:rPr>
@@ -1558,7 +1825,7 @@
           <w:sz w:val="20"/>
           <w:szCs w:val="32"/>
         </w:rPr>
-        <w:t>x(t) with a 2π Delay Demonstrating a Time Delay Co</w:t>
+        <w:t xml:space="preserve">:  </w:t>
       </w:r>
       <w:r>
         <w:rPr>
@@ -1566,7 +1833,7 @@
           <w:sz w:val="20"/>
           <w:szCs w:val="32"/>
         </w:rPr>
-        <w:t>rresponding</w:t>
+        <w:t xml:space="preserve">Convolution of two identical unit pulses, computed by </w:t>
       </w:r>
       <w:r>
         <w:rPr>
@@ -1574,20 +1841,662 @@
           <w:sz w:val="20"/>
           <w:szCs w:val="32"/>
         </w:rPr>
-        <w:t xml:space="preserve"> to a Frequency Dependent Phase Shift</w:t>
+        <w:t>MATLAB’s conv method</w:t>
       </w:r>
     </w:p>
     <w:p>
       <w:pPr>
         <w:ind w:left="720"/>
         <w:rPr>
-          <w:b/>
-          <w:sz w:val="24"/>
-          <w:szCs w:val="32"/>
-        </w:rPr>
-      </w:pPr>
+          <w:sz w:val="24"/>
+          <w:szCs w:val="32"/>
+        </w:rPr>
+      </w:pPr>
+      <w:r>
+        <w:rPr>
+          <w:sz w:val="24"/>
+          <w:szCs w:val="32"/>
+        </w:rPr>
+        <w:t>Step 3.2 increased the duration of the input to 2 seconds, which generated the following plots to bring the three different methods of the computation of the convolution to an agreement.</w:t>
+      </w:r>
+    </w:p>
+    <w:p>
+      <w:pPr>
+        <w:tabs>
+          <w:tab w:val="left" w:pos="270"/>
+        </w:tabs>
+        <w:ind w:left="270"/>
+        <w:jc w:val="center"/>
+        <w:rPr>
+          <w:szCs w:val="32"/>
+        </w:rPr>
+      </w:pPr>
+      <w:r>
+        <w:rPr>
+          <w:noProof/>
+          <w:szCs w:val="32"/>
+        </w:rPr>
+        <w:drawing>
+          <wp:inline distT="0" distB="0" distL="0" distR="0">
+            <wp:extent cx="6306185" cy="3213037"/>
+            <wp:effectExtent l="0" t="0" r="0" b="6985"/>
+            <wp:docPr id="5" name="Picture 5" descr="C:\Users\Sabbir\Documents\GitHub\CMPE323\labs\lab03\figures\3.2_1.png"/>
+            <wp:cNvGraphicFramePr>
+              <a:graphicFrameLocks xmlns:a="http://schemas.openxmlformats.org/drawingml/2006/main" noChangeAspect="1"/>
+            </wp:cNvGraphicFramePr>
+            <a:graphic xmlns:a="http://schemas.openxmlformats.org/drawingml/2006/main">
+              <a:graphicData uri="http://schemas.openxmlformats.org/drawingml/2006/picture">
+                <pic:pic xmlns:pic="http://schemas.openxmlformats.org/drawingml/2006/picture">
+                  <pic:nvPicPr>
+                    <pic:cNvPr id="0" name="Picture 3" descr="C:\Users\Sabbir\Documents\GitHub\CMPE323\labs\lab03\figures\3.2_1.png"/>
+                    <pic:cNvPicPr>
+                      <a:picLocks noChangeAspect="1" noChangeArrowheads="1"/>
+                    </pic:cNvPicPr>
+                  </pic:nvPicPr>
+                  <pic:blipFill rotWithShape="1">
+                    <a:blip r:embed="rId7">
+                      <a:extLst>
+                        <a:ext uri="{28A0092B-C50C-407E-A947-70E740481C1C}">
+                          <a14:useLocalDpi xmlns:a14="http://schemas.microsoft.com/office/drawing/2010/main" val="0"/>
+                        </a:ext>
+                      </a:extLst>
+                    </a:blip>
+                    <a:srcRect l="8345" t="10509" r="7224" b="4140"/>
+                    <a:stretch/>
+                  </pic:blipFill>
+                  <pic:spPr bwMode="auto">
+                    <a:xfrm>
+                      <a:off x="0" y="0"/>
+                      <a:ext cx="6328379" cy="3224345"/>
+                    </a:xfrm>
+                    <a:prstGeom prst="rect">
+                      <a:avLst/>
+                    </a:prstGeom>
+                    <a:noFill/>
+                    <a:ln>
+                      <a:noFill/>
+                    </a:ln>
+                    <a:extLst>
+                      <a:ext uri="{53640926-AAD7-44D8-BBD7-CCE9431645EC}">
+                        <a14:shadowObscured xmlns:a14="http://schemas.microsoft.com/office/drawing/2010/main"/>
+                      </a:ext>
+                    </a:extLst>
+                  </pic:spPr>
+                </pic:pic>
+              </a:graphicData>
+            </a:graphic>
+          </wp:inline>
+        </w:drawing>
+      </w:r>
+    </w:p>
+    <w:p>
+      <w:pPr>
+        <w:ind w:left="1080"/>
+        <w:jc w:val="center"/>
+        <w:rPr>
+          <w:b/>
+          <w:sz w:val="20"/>
+          <w:szCs w:val="32"/>
+        </w:rPr>
+      </w:pPr>
+      <w:r>
+        <w:rPr>
+          <w:b/>
+          <w:sz w:val="20"/>
+          <w:szCs w:val="32"/>
+        </w:rPr>
+        <w:t>Figure 3</w:t>
+      </w:r>
+      <w:r>
+        <w:rPr>
+          <w:b/>
+          <w:sz w:val="20"/>
+          <w:szCs w:val="32"/>
+        </w:rPr>
+        <w:t xml:space="preserve">:  </w:t>
+      </w:r>
+      <w:r>
+        <w:rPr>
+          <w:b/>
+          <w:sz w:val="20"/>
+          <w:szCs w:val="32"/>
+        </w:rPr>
+        <w:t>Convolution</w:t>
+      </w:r>
+      <w:r>
+        <w:rPr>
+          <w:b/>
+          <w:sz w:val="20"/>
+          <w:szCs w:val="32"/>
+        </w:rPr>
+        <w:t xml:space="preserve"> </w:t>
+      </w:r>
+      <w:r>
+        <w:rPr>
+          <w:b/>
+          <w:sz w:val="20"/>
+          <w:szCs w:val="32"/>
+        </w:rPr>
+        <w:t>o</w:t>
+      </w:r>
+      <w:r>
+        <w:rPr>
+          <w:b/>
+          <w:sz w:val="20"/>
+          <w:szCs w:val="32"/>
+        </w:rPr>
+        <w:t>f a unit pulse with a pulse of duration 2</w:t>
+      </w:r>
+      <w:r>
+        <w:rPr>
+          <w:b/>
+          <w:sz w:val="20"/>
+          <w:szCs w:val="32"/>
+        </w:rPr>
+        <w:t>, computed by its convolution sum and its convolution integral</w:t>
+      </w:r>
+    </w:p>
+    <w:p>
+      <w:pPr>
+        <w:jc w:val="center"/>
+        <w:rPr>
+          <w:szCs w:val="32"/>
+        </w:rPr>
+      </w:pPr>
+      <w:r>
+        <w:rPr>
+          <w:b/>
+          <w:sz w:val="20"/>
+          <w:szCs w:val="32"/>
+        </w:rPr>
+        <w:br w:type="page"/>
+      </w:r>
+      <w:r>
+        <w:rPr>
+          <w:noProof/>
+          <w:szCs w:val="32"/>
+        </w:rPr>
+        <w:lastRenderedPageBreak/>
+        <w:drawing>
+          <wp:inline distT="0" distB="0" distL="0" distR="0">
+            <wp:extent cx="5906135" cy="3261262"/>
+            <wp:effectExtent l="0" t="0" r="0" b="0"/>
+            <wp:docPr id="7" name="Picture 7" descr="C:\Users\Sabbir\Documents\GitHub\CMPE323\labs\lab03\figures\3.2_2.png"/>
+            <wp:cNvGraphicFramePr>
+              <a:graphicFrameLocks xmlns:a="http://schemas.openxmlformats.org/drawingml/2006/main" noChangeAspect="1"/>
+            </wp:cNvGraphicFramePr>
+            <a:graphic xmlns:a="http://schemas.openxmlformats.org/drawingml/2006/main">
+              <a:graphicData uri="http://schemas.openxmlformats.org/drawingml/2006/picture">
+                <pic:pic xmlns:pic="http://schemas.openxmlformats.org/drawingml/2006/picture">
+                  <pic:nvPicPr>
+                    <pic:cNvPr id="0" name="Picture 4" descr="C:\Users\Sabbir\Documents\GitHub\CMPE323\labs\lab03\figures\3.2_2.png"/>
+                    <pic:cNvPicPr>
+                      <a:picLocks noChangeAspect="1" noChangeArrowheads="1"/>
+                    </pic:cNvPicPr>
+                  </pic:nvPicPr>
+                  <pic:blipFill rotWithShape="1">
+                    <a:blip r:embed="rId8">
+                      <a:extLst>
+                        <a:ext uri="{28A0092B-C50C-407E-A947-70E740481C1C}">
+                          <a14:useLocalDpi xmlns:a14="http://schemas.microsoft.com/office/drawing/2010/main" val="0"/>
+                        </a:ext>
+                      </a:extLst>
+                    </a:blip>
+                    <a:srcRect l="7864" t="3185" r="7545" b="4139"/>
+                    <a:stretch/>
+                  </pic:blipFill>
+                  <pic:spPr bwMode="auto">
+                    <a:xfrm>
+                      <a:off x="0" y="0"/>
+                      <a:ext cx="5922397" cy="3270241"/>
+                    </a:xfrm>
+                    <a:prstGeom prst="rect">
+                      <a:avLst/>
+                    </a:prstGeom>
+                    <a:noFill/>
+                    <a:ln>
+                      <a:noFill/>
+                    </a:ln>
+                    <a:extLst>
+                      <a:ext uri="{53640926-AAD7-44D8-BBD7-CCE9431645EC}">
+                        <a14:shadowObscured xmlns:a14="http://schemas.microsoft.com/office/drawing/2010/main"/>
+                      </a:ext>
+                    </a:extLst>
+                  </pic:spPr>
+                </pic:pic>
+              </a:graphicData>
+            </a:graphic>
+          </wp:inline>
+        </w:drawing>
+      </w:r>
+    </w:p>
+    <w:p>
+      <w:pPr>
+        <w:ind w:left="1080"/>
+        <w:jc w:val="center"/>
+        <w:rPr>
+          <w:b/>
+          <w:sz w:val="20"/>
+          <w:szCs w:val="32"/>
+        </w:rPr>
+      </w:pPr>
+      <w:r>
+        <w:rPr>
+          <w:b/>
+          <w:sz w:val="20"/>
+          <w:szCs w:val="32"/>
+        </w:rPr>
+        <w:t>Figure 4</w:t>
+      </w:r>
+      <w:r>
+        <w:rPr>
+          <w:b/>
+          <w:sz w:val="20"/>
+          <w:szCs w:val="32"/>
+        </w:rPr>
+        <w:t xml:space="preserve">:  </w:t>
+      </w:r>
+      <w:r>
+        <w:rPr>
+          <w:b/>
+          <w:sz w:val="20"/>
+          <w:szCs w:val="32"/>
+        </w:rPr>
+        <w:t xml:space="preserve">Convolution of </w:t>
+      </w:r>
+      <w:r>
+        <w:rPr>
+          <w:b/>
+          <w:sz w:val="20"/>
+          <w:szCs w:val="32"/>
+        </w:rPr>
+        <w:t>a unit pulse with a pulse of duration 2</w:t>
+      </w:r>
+      <w:r>
+        <w:rPr>
+          <w:b/>
+          <w:sz w:val="20"/>
+          <w:szCs w:val="32"/>
+        </w:rPr>
+        <w:t>, computed by MATLAB’s conv method</w:t>
+      </w:r>
+    </w:p>
+    <w:p>
+      <w:pPr>
+        <w:rPr>
+          <w:b/>
+          <w:sz w:val="20"/>
+          <w:szCs w:val="32"/>
+        </w:rPr>
+      </w:pPr>
+      <w:r>
+        <w:rPr>
+          <w:b/>
+          <w:sz w:val="20"/>
+          <w:szCs w:val="32"/>
+        </w:rPr>
+        <w:tab/>
+      </w:r>
+    </w:p>
+    <w:p>
+      <w:pPr>
+        <w:ind w:left="720"/>
+        <w:rPr>
+          <w:rFonts w:eastAsiaTheme="minorEastAsia"/>
+          <w:szCs w:val="32"/>
+        </w:rPr>
+      </w:pPr>
+      <w:r>
+        <w:rPr>
+          <w:sz w:val="24"/>
+          <w:szCs w:val="32"/>
+        </w:rPr>
+        <w:t xml:space="preserve">Step 3.3 added an offset to the input function. Since the functions start to convolve from x = -1 now, the modified time axis </w:t>
+      </w:r>
+      <m:oMath>
+        <m:r>
+          <w:rPr>
+            <w:rFonts w:ascii="Cambria Math" w:hAnsi="Cambria Math"/>
+            <w:sz w:val="24"/>
+            <w:szCs w:val="32"/>
+          </w:rPr>
+          <m:t>t2= -1:0.01:4</m:t>
+        </m:r>
+      </m:oMath>
+      <w:r>
+        <w:rPr>
+          <w:rFonts w:eastAsiaTheme="minorEastAsia"/>
+          <w:sz w:val="24"/>
+          <w:szCs w:val="32"/>
+        </w:rPr>
+        <w:t xml:space="preserve"> had to be in</w:t>
+      </w:r>
+      <w:r>
+        <w:rPr>
+          <w:sz w:val="24"/>
+          <w:szCs w:val="32"/>
+        </w:rPr>
+        <w:t xml:space="preserve">stantiated to handle the new pulses. The iteration method failed to yield the correct convolution values, since the inner for-loop could not assign values to negative indices which were defaulted to 0. However, the integral piecewise function and MATLAB’s </w:t>
+      </w:r>
+      <m:oMath>
+        <m:r>
+          <w:rPr>
+            <w:rFonts w:ascii="Cambria Math" w:hAnsi="Cambria Math"/>
+            <w:szCs w:val="32"/>
+          </w:rPr>
+          <m:t>conv(x</m:t>
+        </m:r>
+        <m:d>
+          <m:dPr>
+            <m:ctrlPr>
+              <w:rPr>
+                <w:rFonts w:ascii="Cambria Math" w:hAnsi="Cambria Math"/>
+                <w:i/>
+                <w:szCs w:val="32"/>
+              </w:rPr>
+            </m:ctrlPr>
+          </m:dPr>
+          <m:e>
+            <m:r>
+              <w:rPr>
+                <w:rFonts w:ascii="Cambria Math" w:hAnsi="Cambria Math"/>
+                <w:szCs w:val="32"/>
+              </w:rPr>
+              <m:t>t</m:t>
+            </m:r>
+          </m:e>
+        </m:d>
+        <m:r>
+          <w:rPr>
+            <w:rFonts w:ascii="Cambria Math" w:hAnsi="Cambria Math"/>
+            <w:szCs w:val="32"/>
+          </w:rPr>
+          <m:t>, h(t))</m:t>
+        </m:r>
+      </m:oMath>
+      <w:r>
+        <w:rPr>
+          <w:rFonts w:eastAsiaTheme="minorEastAsia"/>
+          <w:szCs w:val="32"/>
+        </w:rPr>
+        <w:t xml:space="preserve"> function came to an agreement.</w:t>
+      </w:r>
+    </w:p>
+    <w:p>
+      <w:pPr>
+        <w:ind w:left="720"/>
+        <w:rPr>
+          <w:rFonts w:eastAsiaTheme="minorEastAsia"/>
+          <w:szCs w:val="32"/>
+        </w:rPr>
+      </w:pPr>
+    </w:p>
+    <w:p>
+      <w:pPr>
+        <w:tabs>
+          <w:tab w:val="left" w:pos="270"/>
+        </w:tabs>
+        <w:ind w:left="270"/>
+        <w:jc w:val="center"/>
+        <w:rPr>
+          <w:szCs w:val="32"/>
+        </w:rPr>
+      </w:pPr>
+      <w:r>
+        <w:rPr>
+          <w:noProof/>
+          <w:szCs w:val="32"/>
+        </w:rPr>
+        <w:lastRenderedPageBreak/>
+        <w:drawing>
+          <wp:inline distT="0" distB="0" distL="0" distR="0">
+            <wp:extent cx="5986392" cy="3095625"/>
+            <wp:effectExtent l="0" t="0" r="0" b="0"/>
+            <wp:docPr id="9" name="Picture 9" descr="C:\Users\Sabbir\Documents\GitHub\CMPE323\labs\lab03\figures\3.3_1.png"/>
+            <wp:cNvGraphicFramePr>
+              <a:graphicFrameLocks xmlns:a="http://schemas.openxmlformats.org/drawingml/2006/main" noChangeAspect="1"/>
+            </wp:cNvGraphicFramePr>
+            <a:graphic xmlns:a="http://schemas.openxmlformats.org/drawingml/2006/main">
+              <a:graphicData uri="http://schemas.openxmlformats.org/drawingml/2006/picture">
+                <pic:pic xmlns:pic="http://schemas.openxmlformats.org/drawingml/2006/picture">
+                  <pic:nvPicPr>
+                    <pic:cNvPr id="0" name="Picture 5" descr="C:\Users\Sabbir\Documents\GitHub\CMPE323\labs\lab03\figures\3.3_1.png"/>
+                    <pic:cNvPicPr>
+                      <a:picLocks noChangeAspect="1" noChangeArrowheads="1"/>
+                    </pic:cNvPicPr>
+                  </pic:nvPicPr>
+                  <pic:blipFill rotWithShape="1">
+                    <a:blip r:embed="rId9">
+                      <a:extLst>
+                        <a:ext uri="{28A0092B-C50C-407E-A947-70E740481C1C}">
+                          <a14:useLocalDpi xmlns:a14="http://schemas.microsoft.com/office/drawing/2010/main" val="0"/>
+                        </a:ext>
+                      </a:extLst>
+                    </a:blip>
+                    <a:srcRect l="8026" t="9873" r="7544" b="3503"/>
+                    <a:stretch/>
+                  </pic:blipFill>
+                  <pic:spPr bwMode="auto">
+                    <a:xfrm>
+                      <a:off x="0" y="0"/>
+                      <a:ext cx="5990833" cy="3097922"/>
+                    </a:xfrm>
+                    <a:prstGeom prst="rect">
+                      <a:avLst/>
+                    </a:prstGeom>
+                    <a:noFill/>
+                    <a:ln>
+                      <a:noFill/>
+                    </a:ln>
+                    <a:extLst>
+                      <a:ext uri="{53640926-AAD7-44D8-BBD7-CCE9431645EC}">
+                        <a14:shadowObscured xmlns:a14="http://schemas.microsoft.com/office/drawing/2010/main"/>
+                      </a:ext>
+                    </a:extLst>
+                  </pic:spPr>
+                </pic:pic>
+              </a:graphicData>
+            </a:graphic>
+          </wp:inline>
+        </w:drawing>
+      </w:r>
+    </w:p>
+    <w:p>
+      <w:pPr>
+        <w:ind w:left="1080"/>
+        <w:jc w:val="center"/>
+        <w:rPr>
+          <w:b/>
+          <w:sz w:val="20"/>
+          <w:szCs w:val="32"/>
+        </w:rPr>
+      </w:pPr>
+      <w:r>
+        <w:rPr>
+          <w:b/>
+          <w:sz w:val="20"/>
+          <w:szCs w:val="32"/>
+        </w:rPr>
+        <w:t>Figure 5</w:t>
+      </w:r>
+      <w:r>
+        <w:rPr>
+          <w:b/>
+          <w:sz w:val="20"/>
+          <w:szCs w:val="32"/>
+        </w:rPr>
+        <w:t xml:space="preserve">:  </w:t>
+      </w:r>
+      <w:r>
+        <w:rPr>
+          <w:b/>
+          <w:sz w:val="20"/>
+          <w:szCs w:val="32"/>
+        </w:rPr>
+        <w:t>Convolution of a unit pulse with a pulse of duration 2</w:t>
+      </w:r>
+      <w:r>
+        <w:rPr>
+          <w:b/>
+          <w:sz w:val="20"/>
+          <w:szCs w:val="32"/>
+        </w:rPr>
+        <w:t xml:space="preserve"> with an offset of -1</w:t>
+      </w:r>
+      <w:r>
+        <w:rPr>
+          <w:b/>
+          <w:sz w:val="20"/>
+          <w:szCs w:val="32"/>
+        </w:rPr>
+        <w:t>, computed by its convolution sum and its convolution integral</w:t>
+      </w:r>
+    </w:p>
+    <w:p>
+      <w:pPr>
+        <w:ind w:left="720"/>
+        <w:rPr>
+          <w:sz w:val="24"/>
+          <w:szCs w:val="32"/>
+        </w:rPr>
+      </w:pPr>
+    </w:p>
+    <w:p>
+      <w:pPr>
+        <w:tabs>
+          <w:tab w:val="left" w:pos="270"/>
+        </w:tabs>
+        <w:ind w:left="270"/>
+        <w:jc w:val="center"/>
+        <w:rPr>
+          <w:szCs w:val="32"/>
+        </w:rPr>
+      </w:pPr>
+      <w:r>
+        <w:rPr>
+          <w:noProof/>
+          <w:szCs w:val="32"/>
+        </w:rPr>
+        <w:drawing>
+          <wp:inline distT="0" distB="0" distL="0" distR="0">
+            <wp:extent cx="6046733" cy="3333750"/>
+            <wp:effectExtent l="0" t="0" r="0" b="0"/>
+            <wp:docPr id="11" name="Picture 11" descr="C:\Users\Sabbir\Documents\GitHub\CMPE323\labs\lab03\figures\3.3_2.png"/>
+            <wp:cNvGraphicFramePr>
+              <a:graphicFrameLocks xmlns:a="http://schemas.openxmlformats.org/drawingml/2006/main" noChangeAspect="1"/>
+            </wp:cNvGraphicFramePr>
+            <a:graphic xmlns:a="http://schemas.openxmlformats.org/drawingml/2006/main">
+              <a:graphicData uri="http://schemas.openxmlformats.org/drawingml/2006/picture">
+                <pic:pic xmlns:pic="http://schemas.openxmlformats.org/drawingml/2006/picture">
+                  <pic:nvPicPr>
+                    <pic:cNvPr id="0" name="Picture 6" descr="C:\Users\Sabbir\Documents\GitHub\CMPE323\labs\lab03\figures\3.3_2.png"/>
+                    <pic:cNvPicPr>
+                      <a:picLocks noChangeAspect="1" noChangeArrowheads="1"/>
+                    </pic:cNvPicPr>
+                  </pic:nvPicPr>
+                  <pic:blipFill rotWithShape="1">
+                    <a:blip r:embed="rId10">
+                      <a:extLst>
+                        <a:ext uri="{28A0092B-C50C-407E-A947-70E740481C1C}">
+                          <a14:useLocalDpi xmlns:a14="http://schemas.microsoft.com/office/drawing/2010/main" val="0"/>
+                        </a:ext>
+                      </a:extLst>
+                    </a:blip>
+                    <a:srcRect l="8345" t="3822" r="7224" b="3822"/>
+                    <a:stretch/>
+                  </pic:blipFill>
+                  <pic:spPr bwMode="auto">
+                    <a:xfrm>
+                      <a:off x="0" y="0"/>
+                      <a:ext cx="6046733" cy="3333750"/>
+                    </a:xfrm>
+                    <a:prstGeom prst="rect">
+                      <a:avLst/>
+                    </a:prstGeom>
+                    <a:noFill/>
+                    <a:ln>
+                      <a:noFill/>
+                    </a:ln>
+                    <a:extLst>
+                      <a:ext uri="{53640926-AAD7-44D8-BBD7-CCE9431645EC}">
+                        <a14:shadowObscured xmlns:a14="http://schemas.microsoft.com/office/drawing/2010/main"/>
+                      </a:ext>
+                    </a:extLst>
+                  </pic:spPr>
+                </pic:pic>
+              </a:graphicData>
+            </a:graphic>
+          </wp:inline>
+        </w:drawing>
+      </w:r>
+    </w:p>
+    <w:p>
+      <w:pPr>
+        <w:ind w:left="720"/>
+        <w:jc w:val="center"/>
+        <w:rPr>
+          <w:sz w:val="24"/>
+          <w:szCs w:val="32"/>
+        </w:rPr>
+      </w:pPr>
+      <w:r>
+        <w:rPr>
+          <w:b/>
+          <w:sz w:val="20"/>
+          <w:szCs w:val="32"/>
+        </w:rPr>
+        <w:t>Figure 6</w:t>
+      </w:r>
+      <w:r>
+        <w:rPr>
+          <w:b/>
+          <w:sz w:val="20"/>
+          <w:szCs w:val="32"/>
+        </w:rPr>
+        <w:t xml:space="preserve">:  </w:t>
+      </w:r>
+      <w:r>
+        <w:rPr>
+          <w:b/>
+          <w:sz w:val="20"/>
+          <w:szCs w:val="32"/>
+        </w:rPr>
+        <w:t>Convolution of a unit pulse with a pulse of duration 2</w:t>
+      </w:r>
+      <w:r>
+        <w:rPr>
+          <w:b/>
+          <w:sz w:val="20"/>
+          <w:szCs w:val="32"/>
+        </w:rPr>
+        <w:t xml:space="preserve"> and offset of -1</w:t>
+      </w:r>
+      <w:r>
+        <w:rPr>
+          <w:b/>
+          <w:sz w:val="20"/>
+          <w:szCs w:val="32"/>
+        </w:rPr>
+        <w:t xml:space="preserve">, computed by MATLAB’s </w:t>
+      </w:r>
       <w:bookmarkStart w:id="0" w:name="_GoBack"/>
+      <w:r>
+        <w:rPr>
+          <w:b/>
+          <w:sz w:val="20"/>
+          <w:szCs w:val="32"/>
+        </w:rPr>
+        <w:t xml:space="preserve">conv </w:t>
+      </w:r>
       <w:bookmarkEnd w:id="0"/>
+      <w:r>
+        <w:rPr>
+          <w:b/>
+          <w:sz w:val="20"/>
+          <w:szCs w:val="32"/>
+        </w:rPr>
+        <w:t>method</w:t>
+      </w:r>
     </w:p>
     <w:sectPr>
       <w:pgSz w:w="12240" w:h="15840"/>
@@ -1600,7 +2509,7 @@
 </file>
 
 <file path=word/numbering.xml><?xml version="1.0" encoding="utf-8"?>
-<w:numbering xmlns:wpc="http://schemas.microsoft.com/office/word/2010/wordprocessingCanvas" xmlns:cx="http://schemas.microsoft.com/office/drawing/2014/chartex" xmlns:cx1="http://schemas.microsoft.com/office/drawing/2015/9/8/chartex" xmlns:mc="http://schemas.openxmlformats.org/markup-compatibility/2006" xmlns:o="urn:schemas-microsoft-com:office:office" xmlns:r="http://schemas.openxmlformats.org/officeDocument/2006/relationships" xmlns:m="http://schemas.openxmlformats.org/officeDocument/2006/math" xmlns:v="urn:schemas-microsoft-com:vml" xmlns:wp14="http://schemas.microsoft.com/office/word/2010/wordprocessingDrawing" xmlns:wp="http://schemas.openxmlformats.org/drawingml/2006/wordprocessingDrawing" xmlns:w10="urn:schemas-microsoft-com:office:word" xmlns:w="http://schemas.openxmlformats.org/wordprocessingml/2006/main" xmlns:w14="http://schemas.microsoft.com/office/word/2010/wordml" xmlns:w15="http://schemas.microsoft.com/office/word/2012/wordml" xmlns:w16se="http://schemas.microsoft.com/office/word/2015/wordml/symex" xmlns:wpg="http://schemas.microsoft.com/office/word/2010/wordprocessingGroup" xmlns:wpi="http://schemas.microsoft.com/office/word/2010/wordprocessingInk" xmlns:wne="http://schemas.microsoft.com/office/word/2006/wordml" xmlns:wps="http://schemas.microsoft.com/office/word/2010/wordprocessingShape" mc:Ignorable="w14 w15 w16se wp14">
+<w:numbering xmlns:wpc="http://schemas.microsoft.com/office/word/2010/wordprocessingCanvas" xmlns:cx="http://schemas.microsoft.com/office/drawing/2014/chartex" xmlns:cx1="http://schemas.microsoft.com/office/drawing/2015/9/8/chartex" xmlns:cx2="http://schemas.microsoft.com/office/drawing/2015/10/21/chartex" xmlns:mc="http://schemas.openxmlformats.org/markup-compatibility/2006" xmlns:o="urn:schemas-microsoft-com:office:office" xmlns:r="http://schemas.openxmlformats.org/officeDocument/2006/relationships" xmlns:m="http://schemas.openxmlformats.org/officeDocument/2006/math" xmlns:v="urn:schemas-microsoft-com:vml" xmlns:wp14="http://schemas.microsoft.com/office/word/2010/wordprocessingDrawing" xmlns:wp="http://schemas.openxmlformats.org/drawingml/2006/wordprocessingDrawing" xmlns:w10="urn:schemas-microsoft-com:office:word" xmlns:w="http://schemas.openxmlformats.org/wordprocessingml/2006/main" xmlns:w14="http://schemas.microsoft.com/office/word/2010/wordml" xmlns:w15="http://schemas.microsoft.com/office/word/2012/wordml" xmlns:w16se="http://schemas.microsoft.com/office/word/2015/wordml/symex" xmlns:wpg="http://schemas.microsoft.com/office/word/2010/wordprocessingGroup" xmlns:wpi="http://schemas.microsoft.com/office/word/2010/wordprocessingInk" xmlns:wne="http://schemas.microsoft.com/office/word/2006/wordml" xmlns:wps="http://schemas.microsoft.com/office/word/2010/wordprocessingShape" mc:Ignorable="w14 w15 w16se wp14">
   <w:abstractNum w:abstractNumId="0" w15:restartNumberingAfterBreak="0">
     <w:nsid w:val="143D16EA"/>
     <w:multiLevelType w:val="multilevel"/>
@@ -2180,7 +3089,7 @@
       </w:pPr>
     </w:pPrDefault>
   </w:docDefaults>
-  <w:latentStyles w:defLockedState="0" w:defUIPriority="99" w:defSemiHidden="0" w:defUnhideWhenUsed="0" w:defQFormat="0" w:count="371">
+  <w:latentStyles w:defLockedState="0" w:defUIPriority="99" w:defSemiHidden="0" w:defUnhideWhenUsed="0" w:defQFormat="0" w:count="372">
     <w:lsdException w:name="Normal" w:uiPriority="0" w:qFormat="1"/>
     <w:lsdException w:name="heading 1" w:uiPriority="0" w:qFormat="1"/>
     <w:lsdException w:name="heading 2" w:semiHidden="1" w:uiPriority="0" w:unhideWhenUsed="1" w:qFormat="1"/>
@@ -2286,7 +3195,6 @@
     <w:lsdException w:name="HTML Sample" w:semiHidden="1" w:unhideWhenUsed="1"/>
     <w:lsdException w:name="HTML Typewriter" w:semiHidden="1" w:unhideWhenUsed="1"/>
     <w:lsdException w:name="HTML Variable" w:semiHidden="1" w:unhideWhenUsed="1"/>
-    <w:lsdException w:name="Normal Table" w:semiHidden="1" w:unhideWhenUsed="1"/>
     <w:lsdException w:name="annotation subject" w:semiHidden="1" w:unhideWhenUsed="1"/>
     <w:lsdException w:name="No List" w:semiHidden="1" w:unhideWhenUsed="1"/>
     <w:lsdException w:name="Outline List 1" w:semiHidden="1" w:unhideWhenUsed="1"/>
@@ -2333,10 +3241,8 @@
     <w:lsdException w:name="Table Subtle 2" w:semiHidden="1" w:unhideWhenUsed="1"/>
     <w:lsdException w:name="Table Web 1" w:semiHidden="1" w:unhideWhenUsed="1"/>
     <w:lsdException w:name="Table Web 2" w:semiHidden="1" w:unhideWhenUsed="1"/>
-    <w:lsdException w:name="Table Web 3" w:semiHidden="1" w:unhideWhenUsed="1"/>
     <w:lsdException w:name="Balloon Text" w:semiHidden="1" w:unhideWhenUsed="1"/>
     <w:lsdException w:name="Table Grid" w:uiPriority="39"/>
-    <w:lsdException w:name="Table Theme" w:semiHidden="1" w:unhideWhenUsed="1"/>
     <w:lsdException w:name="Placeholder Text" w:semiHidden="1"/>
     <w:lsdException w:name="No Spacing" w:uiPriority="1" w:qFormat="1"/>
     <w:lsdException w:name="Light Shading" w:uiPriority="60"/>
@@ -2552,6 +3458,7 @@
     <w:lsdException w:name="List Table 5 Dark Accent 6" w:uiPriority="50"/>
     <w:lsdException w:name="List Table 6 Colorful Accent 6" w:uiPriority="51"/>
     <w:lsdException w:name="List Table 7 Colorful Accent 6" w:uiPriority="52"/>
+    <w:lsdException w:name="Mention" w:semiHidden="1" w:unhideWhenUsed="1"/>
   </w:latentStyles>
   <w:style w:type="paragraph" w:default="1" w:styleId="Normal">
     <w:name w:val="Normal"/>

</xml_diff>

<commit_message>
lab3 report done, begin merge then submit
</commit_message>
<xml_diff>
--- a/labs/lab03/report.docx
+++ b/labs/lab03/report.docx
@@ -1833,15 +1833,7 @@
           <w:sz w:val="20"/>
           <w:szCs w:val="32"/>
         </w:rPr>
-        <w:t xml:space="preserve">Convolution of two identical unit pulses, computed by </w:t>
-      </w:r>
-      <w:r>
-        <w:rPr>
-          <w:b/>
-          <w:sz w:val="20"/>
-          <w:szCs w:val="32"/>
-        </w:rPr>
-        <w:t>MATLAB’s conv method</w:t>
+        <w:t>Convolution of two identical unit pulses, computed by MATLAB’s conv method</w:t>
       </w:r>
     </w:p>
     <w:p>
@@ -2333,23 +2325,7 @@
           <w:sz w:val="20"/>
           <w:szCs w:val="32"/>
         </w:rPr>
-        <w:t>Convolution of a unit pulse with a pulse of duration 2</w:t>
-      </w:r>
-      <w:r>
-        <w:rPr>
-          <w:b/>
-          <w:sz w:val="20"/>
-          <w:szCs w:val="32"/>
-        </w:rPr>
-        <w:t xml:space="preserve"> with an offset of -1</w:t>
-      </w:r>
-      <w:r>
-        <w:rPr>
-          <w:b/>
-          <w:sz w:val="20"/>
-          <w:szCs w:val="32"/>
-        </w:rPr>
-        <w:t>, computed by its convolution sum and its convolution integral</w:t>
+        <w:t>Convolution of a unit pulse with a pulse of duration 2 with an offset of -1, computed by its convolution sum and its convolution integral</w:t>
       </w:r>
     </w:p>
     <w:p>
@@ -2435,16 +2411,17 @@
         <w:ind w:left="720"/>
         <w:jc w:val="center"/>
         <w:rPr>
-          <w:sz w:val="24"/>
-          <w:szCs w:val="32"/>
-        </w:rPr>
-      </w:pPr>
-      <w:r>
-        <w:rPr>
           <w:b/>
           <w:sz w:val="20"/>
           <w:szCs w:val="32"/>
         </w:rPr>
+      </w:pPr>
+      <w:r>
+        <w:rPr>
+          <w:b/>
+          <w:sz w:val="20"/>
+          <w:szCs w:val="32"/>
+        </w:rPr>
         <w:t>Figure 6</w:t>
       </w:r>
       <w:r>
@@ -2461,41 +2438,470 @@
           <w:sz w:val="20"/>
           <w:szCs w:val="32"/>
         </w:rPr>
-        <w:t>Convolution of a unit pulse with a pulse of duration 2</w:t>
-      </w:r>
-      <w:r>
+        <w:t>Convolution of a unit pulse with a pulse of duration 2 and offset of -1, computed by MATLAB’s conv method</w:t>
+      </w:r>
+    </w:p>
+    <w:p>
+      <w:pPr>
         <w:rPr>
           <w:b/>
           <w:sz w:val="20"/>
           <w:szCs w:val="32"/>
         </w:rPr>
-        <w:t xml:space="preserve"> and offset of -1</w:t>
-      </w:r>
+      </w:pPr>
       <w:r>
         <w:rPr>
           <w:b/>
           <w:sz w:val="20"/>
           <w:szCs w:val="32"/>
         </w:rPr>
-        <w:t xml:space="preserve">, computed by MATLAB’s </w:t>
+        <w:br w:type="page"/>
+      </w:r>
+    </w:p>
+    <w:p>
+      <w:pPr>
+        <w:ind w:left="720"/>
+        <w:rPr>
+          <w:rFonts w:eastAsiaTheme="minorEastAsia"/>
+          <w:sz w:val="24"/>
+          <w:szCs w:val="32"/>
+        </w:rPr>
+      </w:pPr>
+      <w:r>
+        <w:rPr>
+          <w:sz w:val="24"/>
+          <w:szCs w:val="32"/>
+        </w:rPr>
+        <w:lastRenderedPageBreak/>
+        <w:t xml:space="preserve">Step 3.4 considered keeping the previous input function, but replacing </w:t>
+      </w:r>
+      <m:oMath>
+        <m:r>
+          <w:rPr>
+            <w:rFonts w:ascii="Cambria Math" w:hAnsi="Cambria Math"/>
+            <w:sz w:val="24"/>
+            <w:szCs w:val="32"/>
+          </w:rPr>
+          <m:t>h(t)</m:t>
+        </m:r>
+      </m:oMath>
+      <w:r>
+        <w:rPr>
+          <w:rFonts w:eastAsiaTheme="minorEastAsia"/>
+          <w:sz w:val="24"/>
+          <w:szCs w:val="32"/>
+        </w:rPr>
+        <w:t xml:space="preserve"> with a unit impulse of duration 0. The same issues arose from the time domain not being compatible to the iteration method to compute the convolution sum, but the convolution integral and the built in method came into approximate agreement.</w:t>
+      </w:r>
+    </w:p>
+    <w:p>
+      <w:pPr>
+        <w:tabs>
+          <w:tab w:val="left" w:pos="270"/>
+        </w:tabs>
+        <w:ind w:left="270"/>
+        <w:jc w:val="center"/>
+        <w:rPr>
+          <w:szCs w:val="32"/>
+        </w:rPr>
+      </w:pPr>
+      <w:r>
+        <w:rPr>
+          <w:noProof/>
+          <w:szCs w:val="32"/>
+        </w:rPr>
+        <w:drawing>
+          <wp:inline distT="0" distB="0" distL="0" distR="0">
+            <wp:extent cx="5772150" cy="2930307"/>
+            <wp:effectExtent l="0" t="0" r="0" b="3810"/>
+            <wp:docPr id="6" name="Picture 6" descr="C:\Users\Sabbir\Documents\GitHub\CMPE323\labs\lab03\figures\3.4_1.png"/>
+            <wp:cNvGraphicFramePr>
+              <a:graphicFrameLocks xmlns:a="http://schemas.openxmlformats.org/drawingml/2006/main" noChangeAspect="1"/>
+            </wp:cNvGraphicFramePr>
+            <a:graphic xmlns:a="http://schemas.openxmlformats.org/drawingml/2006/main">
+              <a:graphicData uri="http://schemas.openxmlformats.org/drawingml/2006/picture">
+                <pic:pic xmlns:pic="http://schemas.openxmlformats.org/drawingml/2006/picture">
+                  <pic:nvPicPr>
+                    <pic:cNvPr id="0" name="Picture 1" descr="C:\Users\Sabbir\Documents\GitHub\CMPE323\labs\lab03\figures\3.4_1.png"/>
+                    <pic:cNvPicPr>
+                      <a:picLocks noChangeAspect="1" noChangeArrowheads="1"/>
+                    </pic:cNvPicPr>
+                  </pic:nvPicPr>
+                  <pic:blipFill rotWithShape="1">
+                    <a:blip r:embed="rId11">
+                      <a:extLst>
+                        <a:ext uri="{28A0092B-C50C-407E-A947-70E740481C1C}">
+                          <a14:useLocalDpi xmlns:a14="http://schemas.microsoft.com/office/drawing/2010/main" val="0"/>
+                        </a:ext>
+                      </a:extLst>
+                    </a:blip>
+                    <a:srcRect l="8346" t="11465" r="7865" b="4140"/>
+                    <a:stretch/>
+                  </pic:blipFill>
+                  <pic:spPr bwMode="auto">
+                    <a:xfrm>
+                      <a:off x="0" y="0"/>
+                      <a:ext cx="5781729" cy="2935170"/>
+                    </a:xfrm>
+                    <a:prstGeom prst="rect">
+                      <a:avLst/>
+                    </a:prstGeom>
+                    <a:noFill/>
+                    <a:ln>
+                      <a:noFill/>
+                    </a:ln>
+                    <a:extLst>
+                      <a:ext uri="{53640926-AAD7-44D8-BBD7-CCE9431645EC}">
+                        <a14:shadowObscured xmlns:a14="http://schemas.microsoft.com/office/drawing/2010/main"/>
+                      </a:ext>
+                    </a:extLst>
+                  </pic:spPr>
+                </pic:pic>
+              </a:graphicData>
+            </a:graphic>
+          </wp:inline>
+        </w:drawing>
+      </w:r>
+    </w:p>
+    <w:p>
+      <w:pPr>
+        <w:ind w:left="1080"/>
+        <w:jc w:val="center"/>
+        <w:rPr>
+          <w:b/>
+          <w:sz w:val="20"/>
+          <w:szCs w:val="32"/>
+        </w:rPr>
+      </w:pPr>
+      <w:r>
+        <w:rPr>
+          <w:b/>
+          <w:sz w:val="20"/>
+          <w:szCs w:val="32"/>
+        </w:rPr>
+        <w:t>Figure 7</w:t>
+      </w:r>
+      <w:r>
+        <w:rPr>
+          <w:b/>
+          <w:sz w:val="20"/>
+          <w:szCs w:val="32"/>
+        </w:rPr>
+        <w:t xml:space="preserve">:  </w:t>
+      </w:r>
+      <w:r>
+        <w:rPr>
+          <w:b/>
+          <w:sz w:val="20"/>
+          <w:szCs w:val="32"/>
+        </w:rPr>
+        <w:t xml:space="preserve">Convolution of a unit </w:t>
+      </w:r>
+      <w:r>
+        <w:rPr>
+          <w:b/>
+          <w:sz w:val="20"/>
+          <w:szCs w:val="32"/>
+        </w:rPr>
+        <w:t>im</w:t>
+      </w:r>
+      <w:r>
+        <w:rPr>
+          <w:b/>
+          <w:sz w:val="20"/>
+          <w:szCs w:val="32"/>
+        </w:rPr>
+        <w:t>pulse with a pulse of duration 2 with an offset of -1, computed by its convolution sum and its convolution integral</w:t>
+      </w:r>
+    </w:p>
+    <w:p>
+      <w:pPr>
+        <w:ind w:left="720"/>
+        <w:rPr>
+          <w:sz w:val="24"/>
+          <w:szCs w:val="32"/>
+        </w:rPr>
+      </w:pPr>
+    </w:p>
+    <w:p>
+      <w:pPr>
+        <w:tabs>
+          <w:tab w:val="left" w:pos="270"/>
+        </w:tabs>
+        <w:ind w:left="270"/>
+        <w:jc w:val="center"/>
+        <w:rPr>
+          <w:szCs w:val="32"/>
+        </w:rPr>
+      </w:pPr>
+      <w:r>
+        <w:rPr>
+          <w:noProof/>
+          <w:szCs w:val="32"/>
+        </w:rPr>
+        <w:drawing>
+          <wp:inline distT="0" distB="0" distL="0" distR="0">
+            <wp:extent cx="5555164" cy="3095625"/>
+            <wp:effectExtent l="0" t="0" r="7620" b="0"/>
+            <wp:docPr id="8" name="Picture 8" descr="C:\Users\Sabbir\Documents\GitHub\CMPE323\labs\lab03\figures\3.4_2.png"/>
+            <wp:cNvGraphicFramePr>
+              <a:graphicFrameLocks xmlns:a="http://schemas.openxmlformats.org/drawingml/2006/main" noChangeAspect="1"/>
+            </wp:cNvGraphicFramePr>
+            <a:graphic xmlns:a="http://schemas.openxmlformats.org/drawingml/2006/main">
+              <a:graphicData uri="http://schemas.openxmlformats.org/drawingml/2006/picture">
+                <pic:pic xmlns:pic="http://schemas.openxmlformats.org/drawingml/2006/picture">
+                  <pic:nvPicPr>
+                    <pic:cNvPr id="0" name="Picture 2" descr="C:\Users\Sabbir\Documents\GitHub\CMPE323\labs\lab03\figures\3.4_2.png"/>
+                    <pic:cNvPicPr>
+                      <a:picLocks noChangeAspect="1" noChangeArrowheads="1"/>
+                    </pic:cNvPicPr>
+                  </pic:nvPicPr>
+                  <pic:blipFill rotWithShape="1">
+                    <a:blip r:embed="rId12">
+                      <a:extLst>
+                        <a:ext uri="{28A0092B-C50C-407E-A947-70E740481C1C}">
+                          <a14:useLocalDpi xmlns:a14="http://schemas.microsoft.com/office/drawing/2010/main" val="0"/>
+                        </a:ext>
+                      </a:extLst>
+                    </a:blip>
+                    <a:srcRect l="8668" t="3822" r="7223" b="3185"/>
+                    <a:stretch/>
+                  </pic:blipFill>
+                  <pic:spPr bwMode="auto">
+                    <a:xfrm>
+                      <a:off x="0" y="0"/>
+                      <a:ext cx="5563738" cy="3100403"/>
+                    </a:xfrm>
+                    <a:prstGeom prst="rect">
+                      <a:avLst/>
+                    </a:prstGeom>
+                    <a:noFill/>
+                    <a:ln>
+                      <a:noFill/>
+                    </a:ln>
+                    <a:extLst>
+                      <a:ext uri="{53640926-AAD7-44D8-BBD7-CCE9431645EC}">
+                        <a14:shadowObscured xmlns:a14="http://schemas.microsoft.com/office/drawing/2010/main"/>
+                      </a:ext>
+                    </a:extLst>
+                  </pic:spPr>
+                </pic:pic>
+              </a:graphicData>
+            </a:graphic>
+          </wp:inline>
+        </w:drawing>
+      </w:r>
+    </w:p>
+    <w:p>
+      <w:pPr>
+        <w:ind w:left="720"/>
+        <w:jc w:val="center"/>
+        <w:rPr>
+          <w:b/>
+          <w:sz w:val="20"/>
+          <w:szCs w:val="32"/>
+        </w:rPr>
+      </w:pPr>
+      <w:r>
+        <w:rPr>
+          <w:b/>
+          <w:sz w:val="20"/>
+          <w:szCs w:val="32"/>
+        </w:rPr>
+        <w:t>Figure 8</w:t>
+      </w:r>
+      <w:r>
+        <w:rPr>
+          <w:b/>
+          <w:sz w:val="20"/>
+          <w:szCs w:val="32"/>
+        </w:rPr>
+        <w:t xml:space="preserve">:  </w:t>
+      </w:r>
+      <w:r>
+        <w:rPr>
+          <w:b/>
+          <w:sz w:val="20"/>
+          <w:szCs w:val="32"/>
+        </w:rPr>
+        <w:t xml:space="preserve">Convolution of a unit </w:t>
+      </w:r>
+      <w:r>
+        <w:rPr>
+          <w:b/>
+          <w:sz w:val="20"/>
+          <w:szCs w:val="32"/>
+        </w:rPr>
+        <w:t>im</w:t>
+      </w:r>
+      <w:r>
+        <w:rPr>
+          <w:b/>
+          <w:sz w:val="20"/>
+          <w:szCs w:val="32"/>
+        </w:rPr>
+        <w:t>pulse with a pulse of duration 2 and offset of -1, computed by MATLAB’s conv method</w:t>
+      </w:r>
+    </w:p>
+    <w:p>
+      <w:pPr>
+        <w:pStyle w:val="ListParagraph"/>
+        <w:numPr>
+          <w:ilvl w:val="0"/>
+          <w:numId w:val="1"/>
+        </w:numPr>
+        <w:rPr>
+          <w:b/>
+          <w:sz w:val="24"/>
+          <w:szCs w:val="32"/>
+        </w:rPr>
+      </w:pPr>
+      <w:r>
+        <w:rPr>
+          <w:b/>
+          <w:sz w:val="24"/>
+          <w:szCs w:val="32"/>
+        </w:rPr>
+        <w:lastRenderedPageBreak/>
+        <w:t>Appendices</w:t>
+      </w:r>
+    </w:p>
+    <w:p>
+      <w:pPr>
+        <w:pStyle w:val="ListParagraph"/>
+        <w:rPr>
+          <w:b/>
+          <w:sz w:val="24"/>
+          <w:szCs w:val="32"/>
+        </w:rPr>
+      </w:pPr>
+    </w:p>
+    <w:p>
+      <w:pPr>
+        <w:pStyle w:val="ListParagraph"/>
+        <w:numPr>
+          <w:ilvl w:val="1"/>
+          <w:numId w:val="5"/>
+        </w:numPr>
+        <w:rPr>
+          <w:b/>
+          <w:sz w:val="24"/>
+          <w:szCs w:val="32"/>
+        </w:rPr>
+      </w:pPr>
+      <w:r>
+        <w:rPr>
+          <w:b/>
+          <w:sz w:val="24"/>
+          <w:szCs w:val="32"/>
+        </w:rPr>
+        <w:t>Appendix A</w:t>
+      </w:r>
+    </w:p>
+    <w:p>
+      <w:pPr>
+        <w:pStyle w:val="ListParagraph"/>
+        <w:ind w:left="1080"/>
+        <w:rPr>
+          <w:b/>
+          <w:sz w:val="24"/>
+          <w:szCs w:val="32"/>
+        </w:rPr>
+      </w:pPr>
+    </w:p>
+    <w:p>
+      <w:pPr>
+        <w:pStyle w:val="ListParagraph"/>
+        <w:ind w:left="1080"/>
+        <w:rPr>
+          <w:sz w:val="24"/>
+          <w:szCs w:val="32"/>
+        </w:rPr>
+      </w:pPr>
+      <w:r>
+        <w:rPr>
+          <w:sz w:val="24"/>
+          <w:szCs w:val="32"/>
+        </w:rPr>
+        <w:t>Please refer to the following pages as Appendix A. The mathematical approach to the convolution integral was co</w:t>
+      </w:r>
+      <w:r>
+        <w:rPr>
+          <w:sz w:val="24"/>
+          <w:szCs w:val="32"/>
+        </w:rPr>
+        <w:t>mputed in the attached document.</w:t>
+      </w:r>
+    </w:p>
+    <w:p>
+      <w:pPr>
+        <w:pStyle w:val="ListParagraph"/>
+        <w:ind w:left="1080"/>
+        <w:rPr>
+          <w:sz w:val="24"/>
+          <w:szCs w:val="32"/>
+        </w:rPr>
+      </w:pPr>
+    </w:p>
+    <w:p>
+      <w:pPr>
+        <w:pStyle w:val="ListParagraph"/>
+        <w:numPr>
+          <w:ilvl w:val="1"/>
+          <w:numId w:val="5"/>
+        </w:numPr>
+        <w:rPr>
+          <w:b/>
+          <w:sz w:val="24"/>
+          <w:szCs w:val="32"/>
+        </w:rPr>
+      </w:pPr>
+      <w:r>
+        <w:rPr>
+          <w:b/>
+          <w:sz w:val="24"/>
+          <w:szCs w:val="32"/>
+        </w:rPr>
+        <w:t>Appendix B</w:t>
+      </w:r>
+    </w:p>
+    <w:p>
+      <w:pPr>
+        <w:ind w:left="1080"/>
+        <w:rPr>
+          <w:sz w:val="24"/>
+          <w:szCs w:val="32"/>
+        </w:rPr>
+      </w:pPr>
+      <w:r>
+        <w:rPr>
+          <w:sz w:val="24"/>
+          <w:szCs w:val="32"/>
+        </w:rPr>
+        <w:t xml:space="preserve">Please </w:t>
+      </w:r>
+      <w:r>
+        <w:rPr>
+          <w:sz w:val="24"/>
+          <w:szCs w:val="32"/>
+        </w:rPr>
+        <w:t xml:space="preserve">refer to the </w:t>
+      </w:r>
+      <w:r>
+        <w:rPr>
+          <w:sz w:val="24"/>
+          <w:szCs w:val="32"/>
+        </w:rPr>
+        <w:t xml:space="preserve">attached zipped folder titled “scripts” as Appendix B. The computation required several scripts to modularize the </w:t>
       </w:r>
       <w:bookmarkStart w:id="0" w:name="_GoBack"/>
-      <w:r>
-        <w:rPr>
-          <w:b/>
-          <w:sz w:val="20"/>
-          <w:szCs w:val="32"/>
-        </w:rPr>
-        <w:t xml:space="preserve">conv </w:t>
-      </w:r>
       <w:bookmarkEnd w:id="0"/>
       <w:r>
         <w:rPr>
-          <w:b/>
-          <w:sz w:val="20"/>
-          <w:szCs w:val="32"/>
-        </w:rPr>
-        <w:t>method</w:t>
+          <w:sz w:val="24"/>
+          <w:szCs w:val="32"/>
+        </w:rPr>
+        <w:t>code.</w:t>
       </w:r>
     </w:p>
     <w:sectPr>
@@ -2624,6 +3030,128 @@
     </w:lvl>
   </w:abstractNum>
   <w:abstractNum w:abstractNumId="1" w15:restartNumberingAfterBreak="0">
+    <w:nsid w:val="232D37F2"/>
+    <w:multiLevelType w:val="multilevel"/>
+    <w:tmpl w:val="15DE5A50"/>
+    <w:lvl w:ilvl="0">
+      <w:start w:val="5"/>
+      <w:numFmt w:val="decimal"/>
+      <w:lvlText w:val="%1."/>
+      <w:lvlJc w:val="left"/>
+      <w:pPr>
+        <w:ind w:left="720" w:hanging="360"/>
+      </w:pPr>
+      <w:rPr>
+        <w:rFonts w:hint="default"/>
+        <w:b/>
+      </w:rPr>
+    </w:lvl>
+    <w:lvl w:ilvl="1">
+      <w:start w:val="1"/>
+      <w:numFmt w:val="decimal"/>
+      <w:isLgl/>
+      <w:lvlText w:val="%1.%2"/>
+      <w:lvlJc w:val="left"/>
+      <w:pPr>
+        <w:ind w:left="1080" w:hanging="360"/>
+      </w:pPr>
+      <w:rPr>
+        <w:rFonts w:hint="default"/>
+      </w:rPr>
+    </w:lvl>
+    <w:lvl w:ilvl="2">
+      <w:start w:val="1"/>
+      <w:numFmt w:val="decimal"/>
+      <w:isLgl/>
+      <w:lvlText w:val="%1.%2.%3"/>
+      <w:lvlJc w:val="left"/>
+      <w:pPr>
+        <w:ind w:left="1800" w:hanging="720"/>
+      </w:pPr>
+      <w:rPr>
+        <w:rFonts w:hint="default"/>
+      </w:rPr>
+    </w:lvl>
+    <w:lvl w:ilvl="3">
+      <w:start w:val="1"/>
+      <w:numFmt w:val="decimal"/>
+      <w:isLgl/>
+      <w:lvlText w:val="%1.%2.%3.%4"/>
+      <w:lvlJc w:val="left"/>
+      <w:pPr>
+        <w:ind w:left="2160" w:hanging="720"/>
+      </w:pPr>
+      <w:rPr>
+        <w:rFonts w:hint="default"/>
+      </w:rPr>
+    </w:lvl>
+    <w:lvl w:ilvl="4">
+      <w:start w:val="1"/>
+      <w:numFmt w:val="decimal"/>
+      <w:isLgl/>
+      <w:lvlText w:val="%1.%2.%3.%4.%5"/>
+      <w:lvlJc w:val="left"/>
+      <w:pPr>
+        <w:ind w:left="2880" w:hanging="1080"/>
+      </w:pPr>
+      <w:rPr>
+        <w:rFonts w:hint="default"/>
+      </w:rPr>
+    </w:lvl>
+    <w:lvl w:ilvl="5">
+      <w:start w:val="1"/>
+      <w:numFmt w:val="decimal"/>
+      <w:isLgl/>
+      <w:lvlText w:val="%1.%2.%3.%4.%5.%6"/>
+      <w:lvlJc w:val="left"/>
+      <w:pPr>
+        <w:ind w:left="3240" w:hanging="1080"/>
+      </w:pPr>
+      <w:rPr>
+        <w:rFonts w:hint="default"/>
+      </w:rPr>
+    </w:lvl>
+    <w:lvl w:ilvl="6">
+      <w:start w:val="1"/>
+      <w:numFmt w:val="decimal"/>
+      <w:isLgl/>
+      <w:lvlText w:val="%1.%2.%3.%4.%5.%6.%7"/>
+      <w:lvlJc w:val="left"/>
+      <w:pPr>
+        <w:ind w:left="3960" w:hanging="1440"/>
+      </w:pPr>
+      <w:rPr>
+        <w:rFonts w:hint="default"/>
+      </w:rPr>
+    </w:lvl>
+    <w:lvl w:ilvl="7">
+      <w:start w:val="1"/>
+      <w:numFmt w:val="decimal"/>
+      <w:isLgl/>
+      <w:lvlText w:val="%1.%2.%3.%4.%5.%6.%7.%8"/>
+      <w:lvlJc w:val="left"/>
+      <w:pPr>
+        <w:ind w:left="4320" w:hanging="1440"/>
+      </w:pPr>
+      <w:rPr>
+        <w:rFonts w:hint="default"/>
+      </w:rPr>
+    </w:lvl>
+    <w:lvl w:ilvl="8">
+      <w:start w:val="1"/>
+      <w:numFmt w:val="decimal"/>
+      <w:isLgl/>
+      <w:lvlText w:val="%1.%2.%3.%4.%5.%6.%7.%8.%9"/>
+      <w:lvlJc w:val="left"/>
+      <w:pPr>
+        <w:ind w:left="5040" w:hanging="1800"/>
+      </w:pPr>
+      <w:rPr>
+        <w:rFonts w:hint="default"/>
+      </w:rPr>
+    </w:lvl>
+  </w:abstractNum>
+  <w:abstractNum w:abstractNumId="2" w15:restartNumberingAfterBreak="0">
     <w:nsid w:val="252B1935"/>
     <w:multiLevelType w:val="multilevel"/>
     <w:tmpl w:val="FE9E91F4"/>
@@ -2745,7 +3273,7 @@
       </w:rPr>
     </w:lvl>
   </w:abstractNum>
-  <w:abstractNum w:abstractNumId="2" w15:restartNumberingAfterBreak="0">
+  <w:abstractNum w:abstractNumId="3" w15:restartNumberingAfterBreak="0">
     <w:nsid w:val="3B1562C8"/>
     <w:multiLevelType w:val="multilevel"/>
     <w:tmpl w:val="4B7C27E4"/>
@@ -2859,7 +3387,7 @@
       </w:rPr>
     </w:lvl>
   </w:abstractNum>
-  <w:abstractNum w:abstractNumId="3" w15:restartNumberingAfterBreak="0">
+  <w:abstractNum w:abstractNumId="4" w15:restartNumberingAfterBreak="0">
     <w:nsid w:val="7BD9009F"/>
     <w:multiLevelType w:val="multilevel"/>
     <w:tmpl w:val="C4403E0A"/>
@@ -3058,16 +3586,19 @@
     </w:lvl>
   </w:abstractNum>
   <w:num w:numId="1">
-    <w:abstractNumId w:val="1"/>
+    <w:abstractNumId w:val="2"/>
   </w:num>
   <w:num w:numId="2">
-    <w:abstractNumId w:val="2"/>
+    <w:abstractNumId w:val="3"/>
   </w:num>
   <w:num w:numId="3">
-    <w:abstractNumId w:val="3"/>
+    <w:abstractNumId w:val="4"/>
   </w:num>
   <w:num w:numId="4">
     <w:abstractNumId w:val="0"/>
+  </w:num>
+  <w:num w:numId="5">
+    <w:abstractNumId w:val="1"/>
   </w:num>
 </w:numbering>
 </file>
@@ -3195,6 +3726,7 @@
     <w:lsdException w:name="HTML Sample" w:semiHidden="1" w:unhideWhenUsed="1"/>
     <w:lsdException w:name="HTML Typewriter" w:semiHidden="1" w:unhideWhenUsed="1"/>
     <w:lsdException w:name="HTML Variable" w:semiHidden="1" w:unhideWhenUsed="1"/>
+    <w:lsdException w:name="Normal Table" w:semiHidden="1" w:unhideWhenUsed="1"/>
     <w:lsdException w:name="annotation subject" w:semiHidden="1" w:unhideWhenUsed="1"/>
     <w:lsdException w:name="No List" w:semiHidden="1" w:unhideWhenUsed="1"/>
     <w:lsdException w:name="Outline List 1" w:semiHidden="1" w:unhideWhenUsed="1"/>
@@ -3241,8 +3773,10 @@
     <w:lsdException w:name="Table Subtle 2" w:semiHidden="1" w:unhideWhenUsed="1"/>
     <w:lsdException w:name="Table Web 1" w:semiHidden="1" w:unhideWhenUsed="1"/>
     <w:lsdException w:name="Table Web 2" w:semiHidden="1" w:unhideWhenUsed="1"/>
+    <w:lsdException w:name="Table Web 3" w:semiHidden="1" w:unhideWhenUsed="1"/>
     <w:lsdException w:name="Balloon Text" w:semiHidden="1" w:unhideWhenUsed="1"/>
     <w:lsdException w:name="Table Grid" w:uiPriority="39"/>
+    <w:lsdException w:name="Table Theme" w:semiHidden="1" w:unhideWhenUsed="1"/>
     <w:lsdException w:name="Placeholder Text" w:semiHidden="1"/>
     <w:lsdException w:name="No Spacing" w:uiPriority="1" w:qFormat="1"/>
     <w:lsdException w:name="Light Shading" w:uiPriority="60"/>

</xml_diff>